<commit_message>
all most finish the dashboard. only have to develop autumation feature only
</commit_message>
<xml_diff>
--- a/Telegram_Data_Scraping/Research Details(Read Me).docx
+++ b/Telegram_Data_Scraping/Research Details(Read Me).docx
@@ -545,15 +545,7 @@
           <w:color w:val="333333"/>
           <w:shd w:val="clear" w:color="auto" w:fill="FFFFFF"/>
         </w:rPr>
-        <w:t xml:space="preserve"> </w:t>
-      </w:r>
-      <w:r>
-        <w:rPr>
-          <w:rFonts w:cstheme="minorHAnsi"/>
-          <w:color w:val="333333"/>
-          <w:shd w:val="clear" w:color="auto" w:fill="FFFFFF"/>
-        </w:rPr>
-        <w:t>The </w:t>
+        <w:t xml:space="preserve"> The </w:t>
       </w:r>
       <w:hyperlink r:id="rId6" w:anchor="bot-api" w:history="1">
         <w:r>
@@ -598,15 +590,7 @@
           <w:color w:val="333333"/>
           <w:shd w:val="clear" w:color="auto" w:fill="FFFFFF"/>
         </w:rPr>
-        <w:t xml:space="preserve"> </w:t>
-      </w:r>
-      <w:r>
-        <w:rPr>
-          <w:rFonts w:cstheme="minorHAnsi"/>
-          <w:color w:val="333333"/>
-          <w:shd w:val="clear" w:color="auto" w:fill="FFFFFF"/>
-        </w:rPr>
-        <w:t>The </w:t>
+        <w:t xml:space="preserve"> The </w:t>
       </w:r>
       <w:hyperlink r:id="rId7" w:anchor="tdlib--build-your-own-telegram" w:history="1">
         <w:r>
@@ -645,13 +629,6 @@
           <w:shd w:val="clear" w:color="auto" w:fill="FFFFFF"/>
         </w:rPr>
         <w:br/>
-      </w:r>
-      <w:r>
-        <w:rPr>
-          <w:rFonts w:cstheme="minorHAnsi"/>
-          <w:color w:val="333333"/>
-          <w:shd w:val="clear" w:color="auto" w:fill="FFFFFF"/>
-        </w:rPr>
         <w:t>You are welcome to use both APIs free of charge.</w:t>
       </w:r>
     </w:p>
@@ -663,9 +640,12 @@
           <w:numId w:val="2"/>
         </w:numPr>
         <w:rPr>
-          <w:rFonts w:cstheme="minorHAnsi"/>
-          <w:b/>
-          <w:bCs/>
+          <w:rStyle w:val="Hyperlink"/>
+          <w:rFonts w:cstheme="minorHAnsi"/>
+          <w:b/>
+          <w:bCs/>
+          <w:color w:val="auto"/>
+          <w:u w:val="none"/>
         </w:rPr>
       </w:pPr>
       <w:proofErr w:type="gramStart"/>
@@ -863,6 +843,144 @@
     </w:p>
     <w:p>
       <w:pPr>
+        <w:pStyle w:val="ListParagraph"/>
+        <w:numPr>
+          <w:ilvl w:val="1"/>
+          <w:numId w:val="2"/>
+        </w:numPr>
+        <w:rPr>
+          <w:rFonts w:cstheme="minorHAnsi"/>
+          <w:b/>
+          <w:bCs/>
+        </w:rPr>
+      </w:pPr>
+      <w:r>
+        <w:rPr>
+          <w:rFonts w:cstheme="minorHAnsi"/>
+          <w:b/>
+          <w:bCs/>
+        </w:rPr>
+        <w:lastRenderedPageBreak/>
+        <w:t xml:space="preserve">Register for the get telegram </w:t>
+      </w:r>
+      <w:proofErr w:type="spellStart"/>
+      <w:r>
+        <w:rPr>
+          <w:rFonts w:cstheme="minorHAnsi"/>
+          <w:b/>
+          <w:bCs/>
+        </w:rPr>
+        <w:t>APi</w:t>
+      </w:r>
+      <w:proofErr w:type="spellEnd"/>
+      <w:r>
+        <w:rPr>
+          <w:rFonts w:cstheme="minorHAnsi"/>
+          <w:b/>
+          <w:bCs/>
+        </w:rPr>
+        <w:t xml:space="preserve"> - </w:t>
+      </w:r>
+      <w:hyperlink r:id="rId9" w:history="1">
+        <w:r>
+          <w:rPr>
+            <w:rStyle w:val="Hyperlink"/>
+          </w:rPr>
+          <w:t>Authorization (telegram.org)</w:t>
+        </w:r>
+      </w:hyperlink>
+      <w:r>
+        <w:br/>
+      </w:r>
+      <w:r>
+        <w:rPr>
+          <w:noProof/>
+        </w:rPr>
+        <w:drawing>
+          <wp:inline distT="0" distB="0" distL="0" distR="0" wp14:anchorId="469BB1CD" wp14:editId="5A3FB20E">
+            <wp:extent cx="2218414" cy="2298921"/>
+            <wp:effectExtent l="0" t="0" r="0" b="6350"/>
+            <wp:docPr id="1" name="Picture 1"/>
+            <wp:cNvGraphicFramePr>
+              <a:graphicFrameLocks xmlns:a="http://schemas.openxmlformats.org/drawingml/2006/main" noChangeAspect="1"/>
+            </wp:cNvGraphicFramePr>
+            <a:graphic xmlns:a="http://schemas.openxmlformats.org/drawingml/2006/main">
+              <a:graphicData uri="http://schemas.openxmlformats.org/drawingml/2006/picture">
+                <pic:pic xmlns:pic="http://schemas.openxmlformats.org/drawingml/2006/picture">
+                  <pic:nvPicPr>
+                    <pic:cNvPr id="1" name=""/>
+                    <pic:cNvPicPr/>
+                  </pic:nvPicPr>
+                  <pic:blipFill>
+                    <a:blip r:embed="rId10"/>
+                    <a:stretch>
+                      <a:fillRect/>
+                    </a:stretch>
+                  </pic:blipFill>
+                  <pic:spPr>
+                    <a:xfrm>
+                      <a:off x="0" y="0"/>
+                      <a:ext cx="2225797" cy="2306572"/>
+                    </a:xfrm>
+                    <a:prstGeom prst="rect">
+                      <a:avLst/>
+                    </a:prstGeom>
+                  </pic:spPr>
+                </pic:pic>
+              </a:graphicData>
+            </a:graphic>
+          </wp:inline>
+        </w:drawing>
+      </w:r>
+      <w:r>
+        <w:rPr>
+          <w:noProof/>
+        </w:rPr>
+        <w:t xml:space="preserve"> </w:t>
+      </w:r>
+      <w:r>
+        <w:rPr>
+          <w:noProof/>
+        </w:rPr>
+        <w:drawing>
+          <wp:inline distT="0" distB="0" distL="0" distR="0" wp14:anchorId="08B7DE46" wp14:editId="3D86A321">
+            <wp:extent cx="2830295" cy="1485155"/>
+            <wp:effectExtent l="0" t="0" r="8255" b="1270"/>
+            <wp:docPr id="2" name="Picture 2"/>
+            <wp:cNvGraphicFramePr>
+              <a:graphicFrameLocks xmlns:a="http://schemas.openxmlformats.org/drawingml/2006/main" noChangeAspect="1"/>
+            </wp:cNvGraphicFramePr>
+            <a:graphic xmlns:a="http://schemas.openxmlformats.org/drawingml/2006/main">
+              <a:graphicData uri="http://schemas.openxmlformats.org/drawingml/2006/picture">
+                <pic:pic xmlns:pic="http://schemas.openxmlformats.org/drawingml/2006/picture">
+                  <pic:nvPicPr>
+                    <pic:cNvPr id="1" name=""/>
+                    <pic:cNvPicPr/>
+                  </pic:nvPicPr>
+                  <pic:blipFill>
+                    <a:blip r:embed="rId11"/>
+                    <a:stretch>
+                      <a:fillRect/>
+                    </a:stretch>
+                  </pic:blipFill>
+                  <pic:spPr>
+                    <a:xfrm>
+                      <a:off x="0" y="0"/>
+                      <a:ext cx="2878262" cy="1510325"/>
+                    </a:xfrm>
+                    <a:prstGeom prst="rect">
+                      <a:avLst/>
+                    </a:prstGeom>
+                  </pic:spPr>
+                </pic:pic>
+              </a:graphicData>
+            </a:graphic>
+          </wp:inline>
+        </w:drawing>
+      </w:r>
+    </w:p>
+    <w:p>
+      <w:pPr>
         <w:rPr>
           <w:rFonts w:cstheme="minorHAnsi"/>
           <w:b/>
@@ -934,13 +1052,6 @@
           <w:iCs/>
         </w:rPr>
         <w:br/>
-      </w:r>
-      <w:r>
-        <w:rPr>
-          <w:rFonts w:asciiTheme="majorHAnsi" w:hAnsiTheme="majorHAnsi" w:cstheme="majorHAnsi"/>
-          <w:i/>
-          <w:iCs/>
-        </w:rPr>
         <w:t>python3 -m pip install --upgrade telethon</w:t>
       </w:r>
     </w:p>
@@ -974,7 +1085,6 @@
           <w:sz w:val="24"/>
           <w:szCs w:val="24"/>
         </w:rPr>
-        <w:lastRenderedPageBreak/>
         <w:t>Create Client Object and Login</w:t>
       </w:r>
     </w:p>
@@ -1709,6 +1819,18 @@
       <w:u w:val="single"/>
     </w:rPr>
   </w:style>
+  <w:style w:type="character" w:styleId="FollowedHyperlink">
+    <w:name w:val="FollowedHyperlink"/>
+    <w:basedOn w:val="DefaultParagraphFont"/>
+    <w:uiPriority w:val="99"/>
+    <w:semiHidden/>
+    <w:unhideWhenUsed/>
+    <w:rsid w:val="005D67AD"/>
+    <w:rPr>
+      <w:color w:val="954F72" w:themeColor="followedHyperlink"/>
+      <w:u w:val="single"/>
+    </w:rPr>
+  </w:style>
 </w:styles>
 </file>
 

</xml_diff>